<commit_message>
draft of section 2.3
</commit_message>
<xml_diff>
--- a/Papers/IBI_detection/Interb.docx
+++ b/Papers/IBI_detection/Interb.docx
@@ -1135,35 +1135,57 @@
                 <w:sz w:val="18"/>
                 <w:szCs w:val="18"/>
               </w:rPr>
-              <w:t xml:space="preserve">The electroencephalography reflects stable individual </w:t>
+              <w:t xml:space="preserve">The electroencephalography reflects </w:t>
             </w:r>
-            <w:proofErr w:type="spellStart"/>
+            <w:r>
+              <w:rPr>
+                <w:rFonts w:ascii="Times New Roman" w:hAnsi="Liberation Serif" w:cs="Times"/>
+                <w:sz w:val="18"/>
+                <w:szCs w:val="18"/>
+                <w:highlight w:val="red"/>
+              </w:rPr>
+              <w:t>stable</w:t>
+            </w:r>
             <w:r>
               <w:rPr>
                 <w:rFonts w:ascii="Times New Roman" w:hAnsi="Liberation Serif" w:cs="Times"/>
                 <w:sz w:val="18"/>
                 <w:szCs w:val="18"/>
               </w:rPr>
-              <w:t>difference's</w:t>
+              <w:t xml:space="preserve"> </w:t>
             </w:r>
-            <w:proofErr w:type="spellEnd"/>
             <w:r>
               <w:rPr>
                 <w:rFonts w:ascii="Times New Roman" w:hAnsi="Liberation Serif" w:cs="Times"/>
                 <w:sz w:val="18"/>
                 <w:szCs w:val="18"/>
               </w:rPr>
-              <w:t xml:space="preserve"> in brain function and blinking so it </w:t>
+              <w:t>individual differences</w:t>
             </w:r>
-            <w:bookmarkStart w:id="0" w:name="_GoBack"/>
-            <w:bookmarkEnd w:id="0"/>
             <w:r>
               <w:rPr>
                 <w:rFonts w:ascii="Times New Roman" w:hAnsi="Liberation Serif" w:cs="Times"/>
                 <w:sz w:val="18"/>
                 <w:szCs w:val="18"/>
               </w:rPr>
-              <w:t>makes it a powerful instrument for exploring the biological basis of intelligence.  We present a method of recognizing mental state by using eye blink dynamics measured by EEG</w:t>
+              <w:t xml:space="preserve"> in brain function and blinking </w:t>
+            </w:r>
+            <w:r>
+              <w:rPr>
+                <w:rFonts w:ascii="Times New Roman" w:hAnsi="Liberation Serif" w:cs="Times"/>
+                <w:sz w:val="18"/>
+                <w:szCs w:val="18"/>
+                <w:highlight w:val="red"/>
+              </w:rPr>
+              <w:t>so</w:t>
+            </w:r>
+            <w:r>
+              <w:rPr>
+                <w:rFonts w:ascii="Times New Roman" w:hAnsi="Liberation Serif" w:cs="Times"/>
+                <w:sz w:val="18"/>
+                <w:szCs w:val="18"/>
+              </w:rPr>
+              <w:t xml:space="preserve"> it makes it a powerful instrument for exploring the biological basis of intelligence.  We present a method of recognizing mental state by using eye blink dynamics measured by EEG</w:t>
             </w:r>
             <w:r>
               <w:rPr>
@@ -2198,13 +2220,38 @@
           <w:szCs w:val="16"/>
         </w:rPr>
         <w:tab/>
-        <w:t>For the purpose of collecting data we developed special questionnaire software, and software for detecting eye blinks in the capture video stream</w:t>
+        <w:t>For the purpose of collecting data we developed special questionnaire software, and software for detecting eye blinks</w:t>
+      </w:r>
+      <w:r>
+        <w:rPr>
+          <w:rFonts w:ascii="Times New Roman" w:hAnsi="Times New Roman" w:cs="Times New Roman"/>
+          <w:sz w:val="16"/>
+          <w:szCs w:val="16"/>
+        </w:rPr>
+        <w:t xml:space="preserve"> within</w:t>
+      </w:r>
+      <w:r>
+        <w:rPr>
+          <w:rFonts w:ascii="Times New Roman" w:hAnsi="Times New Roman" w:cs="Times New Roman"/>
+          <w:sz w:val="16"/>
+          <w:szCs w:val="16"/>
+        </w:rPr>
+        <w:t xml:space="preserve"> </w:t>
+      </w:r>
+      <w:r>
+        <w:rPr>
+          <w:rFonts w:ascii="Times New Roman" w:hAnsi="Times New Roman" w:cs="Times New Roman"/>
+          <w:sz w:val="16"/>
+          <w:szCs w:val="16"/>
+        </w:rPr>
+        <w:t>EEG signals.</w:t>
       </w:r>
     </w:p>
     <w:p>
       <w:pPr>
         <w:pStyle w:val="PreformattedText"/>
         <w:ind w:firstLine="720"/>
+        <w:jc w:val="both"/>
         <w:rPr>
           <w:rFonts w:ascii="Times New Roman" w:hAnsi="Times New Roman" w:cs="Times New Roman"/>
           <w:sz w:val="16"/>
@@ -2235,7 +2282,120 @@
           <w:sz w:val="16"/>
           <w:szCs w:val="16"/>
         </w:rPr>
-        <w:t xml:space="preserve"> Video stream was stored on a disk drive and later processed for further experiments. Simultaneously we were also recording EEG signals to be able detected eye blinks using blink detection software. For recording EEG signals </w:t>
+        <w:t xml:space="preserve"> Video stream was stored on a disk drive </w:t>
+      </w:r>
+      <w:r>
+        <w:rPr>
+          <w:rFonts w:ascii="Times New Roman" w:hAnsi="Times New Roman" w:cs="Times New Roman"/>
+          <w:sz w:val="16"/>
+          <w:szCs w:val="16"/>
+        </w:rPr>
+        <w:t xml:space="preserve">to be </w:t>
+      </w:r>
+      <w:r>
+        <w:rPr>
+          <w:rFonts w:ascii="Times New Roman" w:hAnsi="Times New Roman" w:cs="Times New Roman"/>
+          <w:sz w:val="16"/>
+          <w:szCs w:val="16"/>
+        </w:rPr>
+        <w:t xml:space="preserve">processed </w:t>
+      </w:r>
+      <w:r>
+        <w:rPr>
+          <w:rFonts w:ascii="Times New Roman" w:hAnsi="Times New Roman" w:cs="Times New Roman"/>
+          <w:sz w:val="16"/>
+          <w:szCs w:val="16"/>
+        </w:rPr>
+        <w:t>in the future</w:t>
+      </w:r>
+      <w:r>
+        <w:rPr>
+          <w:rFonts w:ascii="Times New Roman" w:hAnsi="Times New Roman" w:cs="Times New Roman"/>
+          <w:sz w:val="16"/>
+          <w:szCs w:val="16"/>
+        </w:rPr>
+        <w:t xml:space="preserve">. </w:t>
+      </w:r>
+      <w:r>
+        <w:rPr>
+          <w:rFonts w:ascii="Times New Roman" w:hAnsi="Times New Roman" w:cs="Times New Roman"/>
+          <w:sz w:val="16"/>
+          <w:szCs w:val="16"/>
+          <w:highlight w:val="yellow"/>
+        </w:rPr>
+        <w:t xml:space="preserve">Simultaneously EEG signals </w:t>
+      </w:r>
+      <w:r>
+        <w:rPr>
+          <w:rFonts w:ascii="Times New Roman" w:hAnsi="Times New Roman" w:cs="Times New Roman"/>
+          <w:sz w:val="16"/>
+          <w:szCs w:val="16"/>
+          <w:highlight w:val="yellow"/>
+        </w:rPr>
+        <w:t>were recorded</w:t>
+      </w:r>
+      <w:r>
+        <w:rPr>
+          <w:rFonts w:ascii="Times New Roman" w:hAnsi="Times New Roman" w:cs="Times New Roman"/>
+          <w:sz w:val="16"/>
+          <w:szCs w:val="16"/>
+          <w:highlight w:val="yellow"/>
+        </w:rPr>
+        <w:t xml:space="preserve">. For </w:t>
+      </w:r>
+      <w:r>
+        <w:rPr>
+          <w:rFonts w:ascii="Times New Roman" w:hAnsi="Times New Roman" w:cs="Times New Roman"/>
+          <w:sz w:val="16"/>
+          <w:szCs w:val="16"/>
+          <w:highlight w:val="yellow"/>
+        </w:rPr>
+        <w:t xml:space="preserve">the </w:t>
+      </w:r>
+      <w:r>
+        <w:rPr>
+          <w:rFonts w:ascii="Times New Roman" w:hAnsi="Times New Roman" w:cs="Times New Roman"/>
+          <w:sz w:val="16"/>
+          <w:szCs w:val="16"/>
+          <w:highlight w:val="yellow"/>
+        </w:rPr>
+        <w:t xml:space="preserve">recording </w:t>
+      </w:r>
+      <w:r>
+        <w:rPr>
+          <w:rFonts w:ascii="Times New Roman" w:hAnsi="Times New Roman" w:cs="Times New Roman"/>
+          <w:sz w:val="16"/>
+          <w:szCs w:val="16"/>
+          <w:highlight w:val="yellow"/>
+        </w:rPr>
+        <w:t xml:space="preserve">of </w:t>
+      </w:r>
+      <w:r>
+        <w:rPr>
+          <w:rFonts w:ascii="Times New Roman" w:hAnsi="Times New Roman" w:cs="Times New Roman"/>
+          <w:sz w:val="16"/>
+          <w:szCs w:val="16"/>
+          <w:highlight w:val="yellow"/>
+        </w:rPr>
+        <w:t>EEG signals</w:t>
+      </w:r>
+      <w:r>
+        <w:rPr>
+          <w:rFonts w:ascii="Times New Roman" w:hAnsi="Times New Roman" w:cs="Times New Roman"/>
+          <w:sz w:val="16"/>
+          <w:szCs w:val="16"/>
+          <w:highlight w:val="yellow"/>
+        </w:rPr>
+        <w:t xml:space="preserve"> we employed</w:t>
+      </w:r>
+      <w:r>
+        <w:rPr>
+          <w:rFonts w:ascii="Times New Roman" w:hAnsi="Times New Roman" w:cs="Times New Roman"/>
+          <w:sz w:val="16"/>
+          <w:szCs w:val="16"/>
+          <w:highlight w:val="yellow"/>
+        </w:rPr>
+        <w:t xml:space="preserve"> </w:t>
       </w:r>
       <w:proofErr w:type="spellStart"/>
       <w:r>
@@ -2243,6 +2403,7 @@
           <w:rFonts w:ascii="Times New Roman" w:hAnsi="Times New Roman" w:cs="Times New Roman"/>
           <w:sz w:val="16"/>
           <w:szCs w:val="16"/>
+          <w:highlight w:val="yellow"/>
         </w:rPr>
         <w:t>Mitsar</w:t>
       </w:r>
@@ -2252,8 +2413,44 @@
           <w:rFonts w:ascii="Times New Roman" w:hAnsi="Times New Roman" w:cs="Times New Roman"/>
           <w:sz w:val="16"/>
           <w:szCs w:val="16"/>
-        </w:rPr>
-        <w:t xml:space="preserve">-EEG 201 machine and </w:t>
+          <w:highlight w:val="yellow"/>
+        </w:rPr>
+        <w:t xml:space="preserve">-EEG 201 </w:t>
+      </w:r>
+      <w:r>
+        <w:rPr>
+          <w:rFonts w:ascii="Times New Roman" w:hAnsi="Times New Roman" w:cs="Times New Roman"/>
+          <w:sz w:val="16"/>
+          <w:szCs w:val="16"/>
+          <w:highlight w:val="yellow"/>
+        </w:rPr>
+        <w:t>amplifier</w:t>
+      </w:r>
+      <w:r>
+        <w:rPr>
+          <w:rFonts w:ascii="Times New Roman" w:hAnsi="Times New Roman" w:cs="Times New Roman"/>
+          <w:sz w:val="16"/>
+          <w:szCs w:val="16"/>
+          <w:highlight w:val="yellow"/>
+        </w:rPr>
+        <w:t xml:space="preserve"> and </w:t>
+      </w:r>
+      <w:r>
+        <w:rPr>
+          <w:rFonts w:ascii="Times New Roman" w:hAnsi="Times New Roman" w:cs="Times New Roman"/>
+          <w:sz w:val="16"/>
+          <w:szCs w:val="16"/>
+        </w:rPr>
+        <w:t>accompanying</w:t>
+      </w:r>
+      <w:r>
+        <w:rPr>
+          <w:rFonts w:ascii="Times New Roman" w:hAnsi="Times New Roman" w:cs="Times New Roman"/>
+          <w:sz w:val="16"/>
+          <w:szCs w:val="16"/>
+          <w:highlight w:val="yellow"/>
+        </w:rPr>
+        <w:t xml:space="preserve"> </w:t>
       </w:r>
       <w:proofErr w:type="spellStart"/>
       <w:r>
@@ -2261,6 +2458,7 @@
           <w:rFonts w:ascii="Times New Roman" w:hAnsi="Times New Roman" w:cs="Times New Roman"/>
           <w:sz w:val="16"/>
           <w:szCs w:val="16"/>
+          <w:highlight w:val="yellow"/>
         </w:rPr>
         <w:t>WinEEG</w:t>
       </w:r>
@@ -2270,26 +2468,110 @@
           <w:rFonts w:ascii="Times New Roman" w:hAnsi="Times New Roman" w:cs="Times New Roman"/>
           <w:sz w:val="16"/>
           <w:szCs w:val="16"/>
-        </w:rPr>
-        <w:t xml:space="preserve"> software. For signal process and analysis </w:t>
-      </w:r>
-      <w:proofErr w:type="spellStart"/>
-      <w:r>
-        <w:rPr>
-          <w:rFonts w:ascii="Times New Roman" w:hAnsi="Times New Roman" w:cs="Times New Roman"/>
-          <w:sz w:val="16"/>
-          <w:szCs w:val="16"/>
-        </w:rPr>
-        <w:t>WinEEG</w:t>
-      </w:r>
-      <w:proofErr w:type="spellEnd"/>
-      <w:r>
-        <w:rPr>
-          <w:rFonts w:ascii="Times New Roman" w:hAnsi="Times New Roman" w:cs="Times New Roman"/>
-          <w:sz w:val="16"/>
-          <w:szCs w:val="16"/>
-        </w:rPr>
-        <w:t xml:space="preserve"> and own MATLAB scripts, respectively, has been used.</w:t>
+          <w:highlight w:val="yellow"/>
+        </w:rPr>
+        <w:t xml:space="preserve"> software. </w:t>
+      </w:r>
+      <w:r>
+        <w:rPr>
+          <w:rFonts w:ascii="Times New Roman" w:hAnsi="Times New Roman" w:cs="Times New Roman"/>
+          <w:sz w:val="16"/>
+          <w:szCs w:val="16"/>
+          <w:highlight w:val="yellow"/>
+        </w:rPr>
+        <w:t xml:space="preserve">The electrodes </w:t>
+      </w:r>
+      <w:r>
+        <w:rPr>
+          <w:rFonts w:ascii="Times New Roman" w:hAnsi="Times New Roman" w:cs="Times New Roman"/>
+          <w:sz w:val="16"/>
+          <w:szCs w:val="16"/>
+          <w:highlight w:val="yellow"/>
+        </w:rPr>
+        <w:t>were placed according to</w:t>
+      </w:r>
+      <w:r>
+        <w:rPr>
+          <w:rFonts w:ascii="Times New Roman" w:hAnsi="Times New Roman" w:cs="Times New Roman"/>
+          <w:sz w:val="16"/>
+          <w:szCs w:val="16"/>
+          <w:highlight w:val="yellow"/>
+        </w:rPr>
+        <w:t xml:space="preserve"> the international “10-20 system</w:t>
+      </w:r>
+      <w:proofErr w:type="gramStart"/>
+      <w:r>
+        <w:rPr>
+          <w:rFonts w:ascii="Times New Roman" w:hAnsi="Times New Roman" w:cs="Times New Roman"/>
+          <w:sz w:val="16"/>
+          <w:szCs w:val="16"/>
+          <w:highlight w:val="yellow"/>
+        </w:rPr>
+        <w:t>”[</w:t>
+      </w:r>
+      <w:proofErr w:type="gramEnd"/>
+      <w:r>
+        <w:rPr>
+          <w:rFonts w:ascii="Times New Roman" w:hAnsi="Times New Roman" w:cs="Times New Roman"/>
+          <w:sz w:val="16"/>
+          <w:szCs w:val="16"/>
+          <w:highlight w:val="yellow"/>
+        </w:rPr>
+        <w:t>15].</w:t>
+      </w:r>
+      <w:r>
+        <w:rPr>
+          <w:rFonts w:ascii="Times New Roman" w:hAnsi="Times New Roman" w:cs="Times New Roman"/>
+          <w:sz w:val="16"/>
+          <w:szCs w:val="16"/>
+          <w:highlight w:val="yellow"/>
+        </w:rPr>
+        <w:t xml:space="preserve"> </w:t>
+      </w:r>
+      <w:r>
+        <w:rPr>
+          <w:rFonts w:ascii="Times New Roman" w:hAnsi="Times New Roman" w:cs="Times New Roman"/>
+          <w:sz w:val="16"/>
+          <w:szCs w:val="16"/>
+          <w:highlight w:val="yellow"/>
+        </w:rPr>
+        <w:t>Electro-</w:t>
+      </w:r>
+      <w:r>
+        <w:rPr>
+          <w:rFonts w:ascii="Times New Roman" w:hAnsi="Times New Roman" w:cs="Times New Roman"/>
+          <w:sz w:val="16"/>
+          <w:szCs w:val="16"/>
+          <w:highlight w:val="yellow"/>
+        </w:rPr>
+        <w:t>gel has been injected into electrodes hollow in order to decrease the electrode-skin resistance</w:t>
+      </w:r>
+      <w:r>
+        <w:rPr>
+          <w:rFonts w:ascii="Times New Roman" w:hAnsi="Times New Roman" w:cs="Times New Roman"/>
+          <w:sz w:val="16"/>
+          <w:szCs w:val="16"/>
+          <w:highlight w:val="yellow"/>
+        </w:rPr>
+        <w:t xml:space="preserve">. </w:t>
+      </w:r>
+      <w:r>
+        <w:rPr>
+          <w:rFonts w:ascii="Times New Roman" w:hAnsi="Times New Roman" w:cs="Times New Roman"/>
+          <w:sz w:val="16"/>
+          <w:szCs w:val="16"/>
+          <w:highlight w:val="yellow"/>
+        </w:rPr>
+        <w:t>Currently, the EEG signals were recorded with the purpose of eye blink detection. In the future work we are planning to analyze EEG to detect various types of brain activity</w:t>
+      </w:r>
+      <w:r>
+        <w:rPr>
+          <w:rFonts w:ascii="Times New Roman" w:hAnsi="Times New Roman" w:cs="Times New Roman"/>
+          <w:sz w:val="16"/>
+          <w:szCs w:val="16"/>
+          <w:highlight w:val="yellow"/>
+        </w:rPr>
+        <w:t>.</w:t>
       </w:r>
     </w:p>
     <w:p>
@@ -2394,27 +2676,14 @@
       <w:r>
         <w:t xml:space="preserve">Figure </w:t>
       </w:r>
-      <w:r>
-        <w:fldChar w:fldCharType="begin"/>
-      </w:r>
-      <w:r>
-        <w:instrText xml:space="preserve"> SEQ Figure \* ARABIC </w:instrText>
-      </w:r>
-      <w:r>
-        <w:fldChar w:fldCharType="separate"/>
-      </w:r>
-      <w:r>
-        <w:rPr>
-          <w:noProof/>
-        </w:rPr>
-        <w:t>1</w:t>
-      </w:r>
-      <w:r>
-        <w:rPr>
-          <w:noProof/>
-        </w:rPr>
-        <w:fldChar w:fldCharType="end"/>
-      </w:r>
+      <w:fldSimple w:instr=" SEQ Figure \* ARABIC ">
+        <w:r>
+          <w:rPr>
+            <w:noProof/>
+          </w:rPr>
+          <w:t>1</w:t>
+        </w:r>
+      </w:fldSimple>
       <w:r>
         <w:t xml:space="preserve"> Experimental setup</w:t>
       </w:r>
@@ -2458,6 +2727,7 @@
       <w:pPr>
         <w:pStyle w:val="PreformattedText"/>
         <w:ind w:firstLine="720"/>
+        <w:jc w:val="both"/>
         <w:rPr>
           <w:rFonts w:ascii="Times New Roman" w:hAnsi="Times New Roman" w:cs="Times New Roman"/>
           <w:sz w:val="16"/>
@@ -2524,16 +2794,7 @@
           <w:sz w:val="16"/>
           <w:szCs w:val="16"/>
         </w:rPr>
-        <w:t xml:space="preserve"> any interventions. The whole testing session took 1720 seconds, 5 minutes resting before the IQ, 540 seconds the IQ test, 5 minutes resting stage, 5 minutes reading and 280 seconds the memory test. The IQ test consisted of 14 </w:t>
-      </w:r>
-      <w:r>
-        <w:rPr>
-          <w:rFonts w:ascii="Times New Roman" w:hAnsi="Times New Roman" w:cs="Times New Roman"/>
-          <w:sz w:val="16"/>
-          <w:szCs w:val="16"/>
-        </w:rPr>
-        <w:lastRenderedPageBreak/>
-        <w:t>questions. Before the memory test a resting stage and passage about Ethiopia was given.  After reading the passage user was presented questions one by one. In the figure 2 an example of a memory test question is shown.</w:t>
+        <w:t xml:space="preserve"> any interventions. The whole testing session took 1720 seconds, 5 minutes resting before the IQ, 540 seconds the IQ test, 5 minutes resting stage, 5 minutes reading and 280 seconds the memory test. The IQ test consisted of 14 questions. Before the memory test a resting stage and passage about Ethiopia was given.  After reading the passage user was presented questions one by one. In the figure 2 an example of a memory test question is shown.</w:t>
       </w:r>
     </w:p>
     <w:p>
@@ -2558,6 +2819,7 @@
           <w:sz w:val="16"/>
           <w:szCs w:val="16"/>
         </w:rPr>
+        <w:lastRenderedPageBreak/>
         <w:drawing>
           <wp:inline distT="0" distB="0" distL="0" distR="0" wp14:anchorId="1CB48CED" wp14:editId="558F2F25">
             <wp:extent cx="2942519" cy="825308"/>
@@ -2620,27 +2882,14 @@
       <w:r>
         <w:t xml:space="preserve">Figure </w:t>
       </w:r>
-      <w:r>
-        <w:fldChar w:fldCharType="begin"/>
-      </w:r>
-      <w:r>
-        <w:instrText xml:space="preserve"> SEQ Figure \* ARABIC </w:instrText>
-      </w:r>
-      <w:r>
-        <w:fldChar w:fldCharType="separate"/>
-      </w:r>
-      <w:r>
-        <w:rPr>
-          <w:noProof/>
-        </w:rPr>
-        <w:t>2</w:t>
-      </w:r>
-      <w:r>
-        <w:rPr>
-          <w:noProof/>
-        </w:rPr>
-        <w:fldChar w:fldCharType="end"/>
-      </w:r>
+      <w:fldSimple w:instr=" SEQ Figure \* ARABIC ">
+        <w:r>
+          <w:rPr>
+            <w:noProof/>
+          </w:rPr>
+          <w:t>2</w:t>
+        </w:r>
+      </w:fldSimple>
       <w:r>
         <w:t xml:space="preserve"> User interface</w:t>
       </w:r>
@@ -2679,15 +2928,1090 @@
           <w:szCs w:val="16"/>
         </w:rPr>
       </w:pPr>
-      <w:r>
-        <w:rPr>
-          <w:rFonts w:ascii="Times New Roman" w:hAnsi="Times New Roman" w:cs="Times New Roman"/>
-          <w:sz w:val="16"/>
-          <w:szCs w:val="16"/>
-        </w:rPr>
-        <w:t>@TODO: for professor :)</w:t>
-      </w:r>
-    </w:p>
+    </w:p>
+    <w:p>
+      <w:pPr>
+        <w:pStyle w:val="PreformattedText"/>
+        <w:rPr>
+          <w:rFonts w:ascii="Times New Roman" w:hAnsi="Times New Roman" w:cs="Times New Roman"/>
+          <w:sz w:val="16"/>
+          <w:szCs w:val="16"/>
+        </w:rPr>
+      </w:pPr>
+      <w:r>
+        <w:rPr>
+          <w:rFonts w:ascii="Times New Roman" w:hAnsi="Times New Roman" w:cs="Times New Roman"/>
+          <w:sz w:val="16"/>
+          <w:szCs w:val="16"/>
+        </w:rPr>
+        <w:t>The recorded EEG data was</w:t>
+      </w:r>
+      <w:r>
+        <w:rPr>
+          <w:rFonts w:ascii="Times New Roman" w:hAnsi="Times New Roman" w:cs="Times New Roman"/>
+          <w:sz w:val="16"/>
+          <w:szCs w:val="16"/>
+        </w:rPr>
+        <w:t xml:space="preserve"> exported into </w:t>
+      </w:r>
+      <w:r>
+        <w:rPr>
+          <w:rFonts w:ascii="Times New Roman" w:hAnsi="Times New Roman" w:cs="Times New Roman"/>
+          <w:sz w:val="16"/>
+          <w:szCs w:val="16"/>
+        </w:rPr>
+        <w:t>CSV</w:t>
+      </w:r>
+      <w:r>
+        <w:rPr>
+          <w:rFonts w:ascii="Times New Roman" w:hAnsi="Times New Roman" w:cs="Times New Roman"/>
+          <w:sz w:val="16"/>
+          <w:szCs w:val="16"/>
+        </w:rPr>
+        <w:t xml:space="preserve"> files</w:t>
+      </w:r>
+      <w:r>
+        <w:rPr>
+          <w:rFonts w:ascii="Times New Roman" w:hAnsi="Times New Roman" w:cs="Times New Roman"/>
+          <w:sz w:val="16"/>
+          <w:szCs w:val="16"/>
+        </w:rPr>
+        <w:t xml:space="preserve"> using </w:t>
+      </w:r>
+      <w:proofErr w:type="spellStart"/>
+      <w:r>
+        <w:rPr>
+          <w:rFonts w:ascii="Times New Roman" w:hAnsi="Times New Roman" w:cs="Times New Roman"/>
+          <w:sz w:val="16"/>
+          <w:szCs w:val="16"/>
+        </w:rPr>
+        <w:t>WinEEG</w:t>
+      </w:r>
+      <w:proofErr w:type="spellEnd"/>
+      <w:r>
+        <w:rPr>
+          <w:rFonts w:ascii="Times New Roman" w:hAnsi="Times New Roman" w:cs="Times New Roman"/>
+          <w:sz w:val="16"/>
+          <w:szCs w:val="16"/>
+        </w:rPr>
+        <w:t>,</w:t>
+      </w:r>
+      <w:r>
+        <w:rPr>
+          <w:rFonts w:ascii="Times New Roman" w:hAnsi="Times New Roman" w:cs="Times New Roman"/>
+          <w:sz w:val="16"/>
+          <w:szCs w:val="16"/>
+        </w:rPr>
+        <w:t xml:space="preserve"> and</w:t>
+      </w:r>
+      <w:r>
+        <w:rPr>
+          <w:rFonts w:ascii="Times New Roman" w:hAnsi="Times New Roman" w:cs="Times New Roman"/>
+          <w:sz w:val="16"/>
+          <w:szCs w:val="16"/>
+        </w:rPr>
+        <w:t xml:space="preserve"> </w:t>
+      </w:r>
+      <w:r>
+        <w:rPr>
+          <w:rFonts w:ascii="Times New Roman" w:hAnsi="Times New Roman" w:cs="Times New Roman"/>
+          <w:sz w:val="16"/>
+          <w:szCs w:val="16"/>
+        </w:rPr>
+        <w:t xml:space="preserve">then </w:t>
+      </w:r>
+      <w:r>
+        <w:rPr>
+          <w:rFonts w:ascii="Times New Roman" w:hAnsi="Times New Roman" w:cs="Times New Roman"/>
+          <w:sz w:val="16"/>
+          <w:szCs w:val="16"/>
+        </w:rPr>
+        <w:t>imported to MATLAB.</w:t>
+      </w:r>
+      <w:r>
+        <w:rPr>
+          <w:rFonts w:ascii="Times New Roman" w:hAnsi="Times New Roman" w:cs="Times New Roman"/>
+          <w:sz w:val="16"/>
+          <w:szCs w:val="16"/>
+        </w:rPr>
+        <w:t xml:space="preserve"> </w:t>
+      </w:r>
+      <w:r>
+        <w:rPr>
+          <w:rFonts w:ascii="Times New Roman" w:hAnsi="Times New Roman" w:cs="Times New Roman"/>
+          <w:sz w:val="16"/>
+          <w:szCs w:val="16"/>
+        </w:rPr>
+        <w:t xml:space="preserve">In this project signals from two electrodes Fp1 and Fp2 were analyzed. These are the electrodes located in close proximity to the </w:t>
+      </w:r>
+      <w:proofErr w:type="gramStart"/>
+      <w:r>
+        <w:rPr>
+          <w:rFonts w:ascii="Times New Roman" w:hAnsi="Times New Roman" w:cs="Times New Roman"/>
+          <w:sz w:val="16"/>
+          <w:szCs w:val="16"/>
+        </w:rPr>
+        <w:t>eyes,</w:t>
+      </w:r>
+      <w:proofErr w:type="gramEnd"/>
+      <w:r>
+        <w:rPr>
+          <w:rFonts w:ascii="Times New Roman" w:hAnsi="Times New Roman" w:cs="Times New Roman"/>
+          <w:sz w:val="16"/>
+          <w:szCs w:val="16"/>
+        </w:rPr>
+        <w:t xml:space="preserve"> as a result they are affected by muscle </w:t>
+      </w:r>
+      <w:bookmarkStart w:id="0" w:name="_GoBack"/>
+      <w:bookmarkEnd w:id="0"/>
+      <w:r>
+        <w:rPr>
+          <w:rFonts w:ascii="Times New Roman" w:hAnsi="Times New Roman" w:cs="Times New Roman"/>
+          <w:sz w:val="16"/>
+          <w:szCs w:val="16"/>
+        </w:rPr>
+        <w:t xml:space="preserve">activity (EOG). Generally, EEG ……. </w:t>
+      </w:r>
+    </w:p>
+    <w:p>
+      <w:pPr>
+        <w:pStyle w:val="PreformattedText"/>
+        <w:rPr>
+          <w:rFonts w:ascii="Times New Roman" w:hAnsi="Times New Roman" w:cs="Times New Roman"/>
+          <w:sz w:val="16"/>
+          <w:szCs w:val="16"/>
+        </w:rPr>
+      </w:pPr>
+      <w:r>
+        <w:rPr>
+          <w:rFonts w:ascii="Times New Roman" w:hAnsi="Times New Roman" w:cs="Times New Roman"/>
+          <w:sz w:val="16"/>
+          <w:szCs w:val="16"/>
+        </w:rPr>
+        <w:t xml:space="preserve"> </w:t>
+      </w:r>
+      <w:r>
+        <w:rPr>
+          <w:rFonts w:ascii="Times New Roman" w:hAnsi="Times New Roman" w:cs="Times New Roman"/>
+          <w:sz w:val="16"/>
+          <w:szCs w:val="16"/>
+          <w:highlight w:val="red"/>
+        </w:rPr>
+        <w:t>With s</w:t>
+      </w:r>
+      <w:r>
+        <w:rPr>
+          <w:rFonts w:ascii="Times New Roman" w:hAnsi="Times New Roman" w:cs="Times New Roman"/>
+          <w:sz w:val="16"/>
+          <w:szCs w:val="16"/>
+          <w:highlight w:val="red"/>
+        </w:rPr>
+        <w:t xml:space="preserve">ignals from </w:t>
+      </w:r>
+      <w:r>
+        <w:rPr>
+          <w:rFonts w:ascii="Times New Roman" w:hAnsi="Times New Roman" w:cs="Times New Roman"/>
+          <w:sz w:val="16"/>
+          <w:szCs w:val="16"/>
+          <w:highlight w:val="red"/>
+        </w:rPr>
+        <w:t>two front head channels (</w:t>
+      </w:r>
+      <w:r>
+        <w:rPr>
+          <w:rFonts w:ascii="Times New Roman" w:hAnsi="Times New Roman" w:cs="Times New Roman"/>
+          <w:sz w:val="16"/>
+          <w:szCs w:val="16"/>
+          <w:highlight w:val="red"/>
+        </w:rPr>
+        <w:t>Fp1 and Fp</w:t>
+      </w:r>
+      <w:r>
+        <w:rPr>
+          <w:rFonts w:ascii="Times New Roman" w:hAnsi="Times New Roman" w:cs="Times New Roman"/>
+          <w:sz w:val="16"/>
+          <w:szCs w:val="16"/>
+          <w:highlight w:val="red"/>
+        </w:rPr>
+        <w:t>2 electrodes) high amplitude of eye muscles’ movement has been grasped.</w:t>
+      </w:r>
+    </w:p>
+    <w:p>
+      <w:pPr>
+        <w:pStyle w:val="PreformattedText"/>
+        <w:jc w:val="both"/>
+        <w:rPr>
+          <w:rFonts w:ascii="Times New Roman" w:hAnsi="Times New Roman" w:cs="Times New Roman"/>
+          <w:sz w:val="16"/>
+          <w:szCs w:val="16"/>
+        </w:rPr>
+      </w:pPr>
+      <w:r>
+        <w:rPr>
+          <w:rFonts w:ascii="Times New Roman" w:hAnsi="Times New Roman" w:cs="Times New Roman"/>
+          <w:sz w:val="16"/>
+          <w:szCs w:val="16"/>
+        </w:rPr>
+        <w:tab/>
+      </w:r>
+      <w:r>
+        <w:rPr>
+          <w:rFonts w:ascii="Times New Roman" w:hAnsi="Times New Roman" w:cs="Times New Roman"/>
+          <w:sz w:val="16"/>
+          <w:szCs w:val="16"/>
+          <w:highlight w:val="red"/>
+        </w:rPr>
+        <w:t xml:space="preserve">FFT is used to transform signal between frequency and spatial domain, preserving all the original data. It decomposes signal into </w:t>
+      </w:r>
+      <w:proofErr w:type="spellStart"/>
+      <w:r>
+        <w:rPr>
+          <w:rFonts w:ascii="Times New Roman" w:hAnsi="Times New Roman" w:cs="Times New Roman"/>
+          <w:sz w:val="16"/>
+          <w:szCs w:val="16"/>
+          <w:highlight w:val="red"/>
+        </w:rPr>
+        <w:t>sines</w:t>
+      </w:r>
+      <w:proofErr w:type="spellEnd"/>
+      <w:r>
+        <w:rPr>
+          <w:rFonts w:ascii="Times New Roman" w:hAnsi="Times New Roman" w:cs="Times New Roman"/>
+          <w:sz w:val="16"/>
+          <w:szCs w:val="16"/>
+          <w:highlight w:val="red"/>
+        </w:rPr>
+        <w:t xml:space="preserve"> and cosines of varying amplitudes and phases. Low frequencies contain the most information, while high one </w:t>
+      </w:r>
+      <w:r>
+        <w:rPr>
+          <w:rFonts w:ascii="Times New Roman" w:hAnsi="Times New Roman" w:cs="Times New Roman"/>
+          <w:sz w:val="16"/>
+          <w:szCs w:val="16"/>
+          <w:highlight w:val="red"/>
+        </w:rPr>
+        <w:t>corresponds</w:t>
+      </w:r>
+      <w:r>
+        <w:rPr>
+          <w:rFonts w:ascii="Times New Roman" w:hAnsi="Times New Roman" w:cs="Times New Roman"/>
+          <w:sz w:val="16"/>
+          <w:szCs w:val="16"/>
+          <w:highlight w:val="red"/>
+        </w:rPr>
+        <w:t xml:space="preserve"> to noise.</w:t>
+      </w:r>
+      <w:r>
+        <w:rPr>
+          <w:rFonts w:ascii="Times New Roman" w:hAnsi="Times New Roman" w:cs="Times New Roman"/>
+          <w:sz w:val="16"/>
+          <w:szCs w:val="16"/>
+          <w:highlight w:val="red"/>
+        </w:rPr>
+        <w:t xml:space="preserve"> Therefore we</w:t>
+      </w:r>
+      <w:r>
+        <w:rPr>
+          <w:rFonts w:ascii="Times New Roman" w:hAnsi="Times New Roman" w:cs="Times New Roman"/>
+          <w:sz w:val="16"/>
+          <w:szCs w:val="16"/>
+          <w:highlight w:val="red"/>
+        </w:rPr>
+        <w:t xml:space="preserve"> use</w:t>
+      </w:r>
+      <w:r>
+        <w:rPr>
+          <w:rFonts w:ascii="Times New Roman" w:hAnsi="Times New Roman" w:cs="Times New Roman"/>
+          <w:sz w:val="16"/>
+          <w:szCs w:val="16"/>
+          <w:highlight w:val="red"/>
+        </w:rPr>
+        <w:t xml:space="preserve"> FFT and </w:t>
+      </w:r>
+      <w:proofErr w:type="spellStart"/>
+      <w:r>
+        <w:rPr>
+          <w:rFonts w:ascii="Times New Roman" w:hAnsi="Times New Roman" w:cs="Times New Roman"/>
+          <w:sz w:val="16"/>
+          <w:szCs w:val="16"/>
+          <w:highlight w:val="red"/>
+        </w:rPr>
+        <w:t>iFFT</w:t>
+      </w:r>
+      <w:proofErr w:type="spellEnd"/>
+      <w:r>
+        <w:rPr>
+          <w:rFonts w:ascii="Times New Roman" w:hAnsi="Times New Roman" w:cs="Times New Roman"/>
+          <w:sz w:val="16"/>
+          <w:szCs w:val="16"/>
+          <w:highlight w:val="red"/>
+        </w:rPr>
+        <w:t xml:space="preserve"> to decrease noise </w:t>
+      </w:r>
+      <w:proofErr w:type="gramStart"/>
+      <w:r>
+        <w:rPr>
+          <w:rFonts w:ascii="Times New Roman" w:hAnsi="Times New Roman" w:cs="Times New Roman"/>
+          <w:sz w:val="16"/>
+          <w:szCs w:val="16"/>
+          <w:highlight w:val="red"/>
+        </w:rPr>
+        <w:t>by  removing</w:t>
+      </w:r>
+      <w:proofErr w:type="gramEnd"/>
+      <w:r>
+        <w:rPr>
+          <w:rFonts w:ascii="Times New Roman" w:hAnsi="Times New Roman" w:cs="Times New Roman"/>
+          <w:sz w:val="16"/>
+          <w:szCs w:val="16"/>
+          <w:highlight w:val="red"/>
+        </w:rPr>
+        <w:t xml:space="preserve"> high frequencies from original signal</w:t>
+      </w:r>
+      <w:r>
+        <w:rPr>
+          <w:rFonts w:ascii="Times New Roman" w:hAnsi="Times New Roman" w:cs="Times New Roman"/>
+          <w:sz w:val="16"/>
+          <w:szCs w:val="16"/>
+        </w:rPr>
+        <w:t xml:space="preserve"> (figure 3).</w:t>
+      </w:r>
+    </w:p>
+    <w:p>
+      <w:pPr>
+        <w:pStyle w:val="PreformattedText"/>
+        <w:keepNext/>
+      </w:pPr>
+      <w:r>
+        <w:rPr>
+          <w:rFonts w:ascii="Times New Roman" w:hAnsi="Times New Roman" w:cs="Times New Roman"/>
+          <w:noProof/>
+          <w:sz w:val="16"/>
+          <w:szCs w:val="16"/>
+        </w:rPr>
+        <w:drawing>
+          <wp:inline distT="0" distB="0" distL="0" distR="0" wp14:anchorId="6FFB3A04" wp14:editId="13ED95C8">
+            <wp:extent cx="702860" cy="791570"/>
+            <wp:effectExtent l="0" t="0" r="2540" b="8890"/>
+            <wp:docPr id="4" name="그림 4" descr="Z:\home\rav\brain-analysis\Papers\IBI_detection\img\questionaire.png"/>
+            <wp:cNvGraphicFramePr>
+              <a:graphicFrameLocks xmlns:a="http://schemas.openxmlformats.org/drawingml/2006/main" noChangeAspect="1"/>
+            </wp:cNvGraphicFramePr>
+            <a:graphic xmlns:a="http://schemas.openxmlformats.org/drawingml/2006/main">
+              <a:graphicData uri="http://schemas.openxmlformats.org/drawingml/2006/picture">
+                <pic:pic xmlns:pic="http://schemas.openxmlformats.org/drawingml/2006/picture">
+                  <pic:nvPicPr>
+                    <pic:cNvPr id="0" name="Picture 2" descr="Z:\home\rav\brain-analysis\Papers\IBI_detection\img\questionaire.png"/>
+                    <pic:cNvPicPr>
+                      <a:picLocks noChangeAspect="1" noChangeArrowheads="1"/>
+                    </pic:cNvPicPr>
+                  </pic:nvPicPr>
+                  <pic:blipFill>
+                    <a:blip r:embed="rId7" cstate="print">
+                      <a:extLst>
+                        <a:ext uri="{28A0092B-C50C-407E-A947-70E740481C1C}">
+                          <a14:useLocalDpi xmlns:a14="http://schemas.microsoft.com/office/drawing/2010/main" val="0"/>
+                        </a:ext>
+                      </a:extLst>
+                    </a:blip>
+                    <a:srcRect/>
+                    <a:stretch>
+                      <a:fillRect/>
+                    </a:stretch>
+                  </pic:blipFill>
+                  <pic:spPr bwMode="auto">
+                    <a:xfrm>
+                      <a:off x="0" y="0"/>
+                      <a:ext cx="704916" cy="793886"/>
+                    </a:xfrm>
+                    <a:prstGeom prst="rect">
+                      <a:avLst/>
+                    </a:prstGeom>
+                    <a:noFill/>
+                    <a:ln>
+                      <a:noFill/>
+                    </a:ln>
+                  </pic:spPr>
+                </pic:pic>
+              </a:graphicData>
+            </a:graphic>
+          </wp:inline>
+        </w:drawing>
+      </w:r>
+    </w:p>
+    <w:p>
+      <w:pPr>
+        <w:pStyle w:val="a4"/>
+      </w:pPr>
+      <w:r>
+        <w:t xml:space="preserve">Figure </w:t>
+      </w:r>
+      <w:r>
+        <w:fldChar w:fldCharType="begin"/>
+      </w:r>
+      <w:r>
+        <w:instrText xml:space="preserve"> SEQ Figure \* ARABIC </w:instrText>
+      </w:r>
+      <w:r>
+        <w:fldChar w:fldCharType="separate"/>
+      </w:r>
+      <w:r>
+        <w:rPr>
+          <w:noProof/>
+        </w:rPr>
+        <w:t>3</w:t>
+      </w:r>
+      <w:r>
+        <w:rPr>
+          <w:noProof/>
+        </w:rPr>
+        <w:fldChar w:fldCharType="end"/>
+      </w:r>
+      <w:r>
+        <w:t xml:space="preserve"> Original (blue) and filtered (red) signal</w:t>
+      </w:r>
+    </w:p>
+    <w:p>
+      <w:pPr>
+        <w:rPr>
+          <w:rFonts w:ascii="Times New Roman" w:hAnsi="Times New Roman" w:cs="Times New Roman"/>
+          <w:sz w:val="16"/>
+          <w:szCs w:val="16"/>
+        </w:rPr>
+      </w:pPr>
+      <w:r>
+        <w:tab/>
+      </w:r>
+      <w:r>
+        <w:rPr>
+          <w:rFonts w:ascii="Times New Roman" w:hAnsi="Times New Roman" w:cs="Times New Roman"/>
+          <w:sz w:val="16"/>
+          <w:szCs w:val="16"/>
+        </w:rPr>
+        <w:t>Then, from corrected signal, we set to zero all samples which amplitude is less than standard deviation (figure 4).</w:t>
+      </w:r>
+    </w:p>
+    <w:p>
+      <w:pPr>
+        <w:keepNext/>
+      </w:pPr>
+      <w:r>
+        <w:rPr>
+          <w:rFonts w:ascii="Times New Roman" w:hAnsi="Times New Roman" w:cs="Times New Roman"/>
+          <w:noProof/>
+          <w:sz w:val="16"/>
+          <w:szCs w:val="16"/>
+        </w:rPr>
+        <w:drawing>
+          <wp:inline distT="0" distB="0" distL="0" distR="0" wp14:anchorId="21097BD1" wp14:editId="03DFD72C">
+            <wp:extent cx="702860" cy="791570"/>
+            <wp:effectExtent l="0" t="0" r="2540" b="8890"/>
+            <wp:docPr id="8" name="그림 8" descr="Z:\home\rav\brain-analysis\Papers\IBI_detection\img\questionaire.png"/>
+            <wp:cNvGraphicFramePr>
+              <a:graphicFrameLocks xmlns:a="http://schemas.openxmlformats.org/drawingml/2006/main" noChangeAspect="1"/>
+            </wp:cNvGraphicFramePr>
+            <a:graphic xmlns:a="http://schemas.openxmlformats.org/drawingml/2006/main">
+              <a:graphicData uri="http://schemas.openxmlformats.org/drawingml/2006/picture">
+                <pic:pic xmlns:pic="http://schemas.openxmlformats.org/drawingml/2006/picture">
+                  <pic:nvPicPr>
+                    <pic:cNvPr id="0" name="Picture 2" descr="Z:\home\rav\brain-analysis\Papers\IBI_detection\img\questionaire.png"/>
+                    <pic:cNvPicPr>
+                      <a:picLocks noChangeAspect="1" noChangeArrowheads="1"/>
+                    </pic:cNvPicPr>
+                  </pic:nvPicPr>
+                  <pic:blipFill>
+                    <a:blip r:embed="rId7" cstate="print">
+                      <a:extLst>
+                        <a:ext uri="{28A0092B-C50C-407E-A947-70E740481C1C}">
+                          <a14:useLocalDpi xmlns:a14="http://schemas.microsoft.com/office/drawing/2010/main" val="0"/>
+                        </a:ext>
+                      </a:extLst>
+                    </a:blip>
+                    <a:srcRect/>
+                    <a:stretch>
+                      <a:fillRect/>
+                    </a:stretch>
+                  </pic:blipFill>
+                  <pic:spPr bwMode="auto">
+                    <a:xfrm>
+                      <a:off x="0" y="0"/>
+                      <a:ext cx="704916" cy="793886"/>
+                    </a:xfrm>
+                    <a:prstGeom prst="rect">
+                      <a:avLst/>
+                    </a:prstGeom>
+                    <a:noFill/>
+                    <a:ln>
+                      <a:noFill/>
+                    </a:ln>
+                  </pic:spPr>
+                </pic:pic>
+              </a:graphicData>
+            </a:graphic>
+          </wp:inline>
+        </w:drawing>
+      </w:r>
+    </w:p>
+    <w:p>
+      <w:pPr>
+        <w:pStyle w:val="a4"/>
+      </w:pPr>
+      <w:r>
+        <w:t xml:space="preserve">Figure </w:t>
+      </w:r>
+      <w:r>
+        <w:fldChar w:fldCharType="begin"/>
+      </w:r>
+      <w:r>
+        <w:instrText xml:space="preserve"> SEQ Figure \* ARABIC </w:instrText>
+      </w:r>
+      <w:r>
+        <w:fldChar w:fldCharType="separate"/>
+      </w:r>
+      <w:r>
+        <w:rPr>
+          <w:noProof/>
+        </w:rPr>
+        <w:t>4</w:t>
+      </w:r>
+      <w:r>
+        <w:rPr>
+          <w:noProof/>
+        </w:rPr>
+        <w:fldChar w:fldCharType="end"/>
+      </w:r>
+      <w:r>
+        <w:t xml:space="preserve"> </w:t>
+      </w:r>
+      <w:r>
+        <w:t>Removed below standard deviation</w:t>
+      </w:r>
+    </w:p>
+    <w:p>
+      <w:pPr>
+        <w:rPr>
+          <w:rFonts w:ascii="Times New Roman" w:hAnsi="Times New Roman" w:cs="Times New Roman"/>
+          <w:sz w:val="16"/>
+          <w:szCs w:val="16"/>
+        </w:rPr>
+      </w:pPr>
+    </w:p>
+    <w:p>
+      <w:pPr>
+        <w:ind w:firstLine="720"/>
+        <w:jc w:val="both"/>
+        <w:rPr>
+          <w:rFonts w:ascii="Times New Roman" w:hAnsi="Times New Roman" w:cs="Times New Roman"/>
+          <w:sz w:val="16"/>
+          <w:szCs w:val="16"/>
+        </w:rPr>
+      </w:pPr>
+      <w:r>
+        <w:rPr>
+          <w:rFonts w:ascii="Times New Roman" w:hAnsi="Times New Roman" w:cs="Times New Roman"/>
+          <w:sz w:val="16"/>
+          <w:szCs w:val="16"/>
+          <w:highlight w:val="red"/>
+        </w:rPr>
+        <w:t xml:space="preserve">Next step is to detect the beginning and the end of the </w:t>
+      </w:r>
+      <w:r>
+        <w:rPr>
+          <w:rFonts w:ascii="Times New Roman" w:hAnsi="Times New Roman" w:cs="Times New Roman"/>
+          <w:sz w:val="16"/>
+          <w:szCs w:val="16"/>
+          <w:highlight w:val="red"/>
+        </w:rPr>
+        <w:t>scope</w:t>
+      </w:r>
+      <w:r>
+        <w:rPr>
+          <w:rFonts w:ascii="Times New Roman" w:hAnsi="Times New Roman" w:cs="Times New Roman"/>
+          <w:sz w:val="16"/>
+          <w:szCs w:val="16"/>
+          <w:highlight w:val="red"/>
+        </w:rPr>
+        <w:t xml:space="preserve"> of a blink candidate.</w:t>
+      </w:r>
+      <w:r>
+        <w:rPr>
+          <w:rFonts w:ascii="Times New Roman" w:hAnsi="Times New Roman" w:cs="Times New Roman"/>
+          <w:sz w:val="16"/>
+          <w:szCs w:val="16"/>
+          <w:highlight w:val="red"/>
+        </w:rPr>
+        <w:t xml:space="preserve"> If the width of the blink</w:t>
+      </w:r>
+      <w:r>
+        <w:rPr>
+          <w:rFonts w:ascii="Times New Roman" w:hAnsi="Times New Roman" w:cs="Times New Roman"/>
+          <w:sz w:val="16"/>
+          <w:szCs w:val="16"/>
+          <w:highlight w:val="red"/>
+        </w:rPr>
+        <w:t xml:space="preserve"> </w:t>
+      </w:r>
+      <w:r>
+        <w:rPr>
+          <w:rFonts w:ascii="Times New Roman" w:hAnsi="Times New Roman" w:cs="Times New Roman"/>
+          <w:sz w:val="16"/>
+          <w:szCs w:val="16"/>
+          <w:highlight w:val="red"/>
+        </w:rPr>
+        <w:t>candidate</w:t>
+      </w:r>
+      <w:r>
+        <w:rPr>
+          <w:rFonts w:ascii="Times New Roman" w:hAnsi="Times New Roman" w:cs="Times New Roman"/>
+          <w:sz w:val="16"/>
+          <w:szCs w:val="16"/>
+          <w:highlight w:val="red"/>
+        </w:rPr>
+        <w:t>’s scope</w:t>
+      </w:r>
+      <w:r>
+        <w:rPr>
+          <w:rFonts w:ascii="Times New Roman" w:hAnsi="Times New Roman" w:cs="Times New Roman"/>
+          <w:sz w:val="16"/>
+          <w:szCs w:val="16"/>
+          <w:highlight w:val="red"/>
+        </w:rPr>
+        <w:t xml:space="preserve"> is small, we reject candidate. </w:t>
+      </w:r>
+      <w:r>
+        <w:rPr>
+          <w:rFonts w:ascii="Times New Roman" w:hAnsi="Times New Roman" w:cs="Times New Roman"/>
+          <w:sz w:val="16"/>
+          <w:szCs w:val="16"/>
+          <w:highlight w:val="red"/>
+        </w:rPr>
+        <w:t>M</w:t>
+      </w:r>
+      <w:r>
+        <w:rPr>
+          <w:rFonts w:ascii="Times New Roman" w:hAnsi="Times New Roman" w:cs="Times New Roman"/>
+          <w:sz w:val="16"/>
+          <w:szCs w:val="16"/>
+          <w:highlight w:val="red"/>
+        </w:rPr>
+        <w:t xml:space="preserve">inimum blink </w:t>
+      </w:r>
+      <w:r>
+        <w:rPr>
+          <w:rFonts w:ascii="Times New Roman" w:hAnsi="Times New Roman" w:cs="Times New Roman"/>
+          <w:sz w:val="16"/>
+          <w:szCs w:val="16"/>
+          <w:highlight w:val="red"/>
+        </w:rPr>
+        <w:t>width</w:t>
+      </w:r>
+      <w:r>
+        <w:rPr>
+          <w:rFonts w:ascii="Times New Roman" w:hAnsi="Times New Roman" w:cs="Times New Roman"/>
+          <w:sz w:val="16"/>
+          <w:szCs w:val="16"/>
+          <w:highlight w:val="red"/>
+        </w:rPr>
+        <w:t xml:space="preserve"> </w:t>
+      </w:r>
+      <w:r>
+        <w:rPr>
+          <w:rFonts w:ascii="Times New Roman" w:hAnsi="Times New Roman" w:cs="Times New Roman"/>
+          <w:sz w:val="16"/>
+          <w:szCs w:val="16"/>
+          <w:highlight w:val="red"/>
+        </w:rPr>
+        <w:t xml:space="preserve">is </w:t>
+      </w:r>
+      <w:r>
+        <w:rPr>
+          <w:rFonts w:ascii="Times New Roman" w:hAnsi="Times New Roman" w:cs="Times New Roman"/>
+          <w:sz w:val="16"/>
+          <w:szCs w:val="16"/>
+          <w:highlight w:val="red"/>
+        </w:rPr>
+        <w:t xml:space="preserve">manually adjusted threshold to make sure </w:t>
+      </w:r>
+      <w:r>
+        <w:rPr>
+          <w:rFonts w:ascii="Times New Roman" w:hAnsi="Times New Roman" w:cs="Times New Roman"/>
+          <w:sz w:val="16"/>
+          <w:szCs w:val="16"/>
+          <w:highlight w:val="red"/>
+        </w:rPr>
+        <w:t xml:space="preserve">scope width is </w:t>
+      </w:r>
+      <w:proofErr w:type="gramStart"/>
+      <w:r>
+        <w:rPr>
+          <w:rFonts w:ascii="Times New Roman" w:hAnsi="Times New Roman" w:cs="Times New Roman"/>
+          <w:sz w:val="16"/>
+          <w:szCs w:val="16"/>
+          <w:highlight w:val="red"/>
+        </w:rPr>
+        <w:t xml:space="preserve">not </w:t>
+      </w:r>
+      <w:r>
+        <w:rPr>
+          <w:rFonts w:ascii="Times New Roman" w:hAnsi="Times New Roman" w:cs="Times New Roman"/>
+          <w:sz w:val="16"/>
+          <w:szCs w:val="16"/>
+          <w:highlight w:val="red"/>
+        </w:rPr>
+        <w:t xml:space="preserve"> </w:t>
+      </w:r>
+      <w:r>
+        <w:rPr>
+          <w:rFonts w:ascii="Times New Roman" w:hAnsi="Times New Roman" w:cs="Times New Roman"/>
+          <w:sz w:val="16"/>
+          <w:szCs w:val="16"/>
+          <w:highlight w:val="red"/>
+        </w:rPr>
+        <w:t>beneath</w:t>
+      </w:r>
+      <w:proofErr w:type="gramEnd"/>
+      <w:r>
+        <w:rPr>
+          <w:rFonts w:ascii="Times New Roman" w:hAnsi="Times New Roman" w:cs="Times New Roman"/>
+          <w:sz w:val="16"/>
+          <w:szCs w:val="16"/>
+          <w:highlight w:val="red"/>
+        </w:rPr>
+        <w:t xml:space="preserve"> </w:t>
+      </w:r>
+      <w:r>
+        <w:rPr>
+          <w:rFonts w:ascii="Times New Roman" w:hAnsi="Times New Roman" w:cs="Times New Roman"/>
+          <w:sz w:val="16"/>
+          <w:szCs w:val="16"/>
+          <w:highlight w:val="red"/>
+        </w:rPr>
+        <w:t>normal period of duration,</w:t>
+      </w:r>
+      <w:r>
+        <w:rPr>
+          <w:rFonts w:ascii="Times New Roman" w:hAnsi="Times New Roman" w:cs="Times New Roman"/>
+          <w:sz w:val="16"/>
+          <w:szCs w:val="16"/>
+          <w:highlight w:val="red"/>
+        </w:rPr>
+        <w:t xml:space="preserve"> </w:t>
+      </w:r>
+      <w:r>
+        <w:rPr>
+          <w:rFonts w:ascii="Times New Roman" w:hAnsi="Times New Roman" w:cs="Times New Roman"/>
+          <w:sz w:val="16"/>
+          <w:szCs w:val="16"/>
+          <w:highlight w:val="red"/>
+        </w:rPr>
+        <w:t xml:space="preserve">which is </w:t>
+      </w:r>
+      <w:r>
+        <w:rPr>
+          <w:rFonts w:ascii="Times New Roman" w:hAnsi="Times New Roman" w:cs="Times New Roman"/>
+          <w:sz w:val="16"/>
+          <w:szCs w:val="16"/>
+          <w:highlight w:val="red"/>
+        </w:rPr>
+        <w:t xml:space="preserve">from 120 to 350 </w:t>
+      </w:r>
+      <w:proofErr w:type="spellStart"/>
+      <w:r>
+        <w:rPr>
+          <w:rFonts w:ascii="Times New Roman" w:hAnsi="Times New Roman" w:cs="Times New Roman"/>
+          <w:sz w:val="16"/>
+          <w:szCs w:val="16"/>
+          <w:highlight w:val="red"/>
+        </w:rPr>
+        <w:t>ms</w:t>
+      </w:r>
+      <w:proofErr w:type="spellEnd"/>
+      <w:r>
+        <w:rPr>
+          <w:rFonts w:ascii="Times New Roman" w:hAnsi="Times New Roman" w:cs="Times New Roman"/>
+          <w:sz w:val="16"/>
+          <w:szCs w:val="16"/>
+          <w:highlight w:val="red"/>
+        </w:rPr>
+        <w:t xml:space="preserve"> (200 </w:t>
+      </w:r>
+      <w:proofErr w:type="spellStart"/>
+      <w:r>
+        <w:rPr>
+          <w:rFonts w:ascii="Times New Roman" w:hAnsi="Times New Roman" w:cs="Times New Roman"/>
+          <w:sz w:val="16"/>
+          <w:szCs w:val="16"/>
+          <w:highlight w:val="red"/>
+        </w:rPr>
+        <w:t>ms</w:t>
+      </w:r>
+      <w:proofErr w:type="spellEnd"/>
+      <w:r>
+        <w:rPr>
+          <w:rFonts w:ascii="Times New Roman" w:hAnsi="Times New Roman" w:cs="Times New Roman"/>
+          <w:sz w:val="16"/>
+          <w:szCs w:val="16"/>
+          <w:highlight w:val="red"/>
+        </w:rPr>
+        <w:t xml:space="preserve"> mean) [14</w:t>
+      </w:r>
+      <w:r>
+        <w:rPr>
+          <w:rFonts w:ascii="Times New Roman" w:hAnsi="Times New Roman" w:cs="Times New Roman"/>
+          <w:sz w:val="16"/>
+          <w:szCs w:val="16"/>
+          <w:highlight w:val="red"/>
+        </w:rPr>
+        <w:t>]</w:t>
+      </w:r>
+    </w:p>
+    <w:p>
+      <w:pPr>
+        <w:ind w:firstLine="720"/>
+        <w:jc w:val="both"/>
+        <w:rPr>
+          <w:rFonts w:ascii="Times New Roman" w:hAnsi="Times New Roman" w:cs="Times New Roman"/>
+          <w:sz w:val="16"/>
+          <w:szCs w:val="16"/>
+        </w:rPr>
+      </w:pPr>
+      <w:r>
+        <w:rPr>
+          <w:rFonts w:ascii="Times New Roman" w:hAnsi="Times New Roman" w:cs="Times New Roman"/>
+          <w:sz w:val="16"/>
+          <w:szCs w:val="16"/>
+          <w:highlight w:val="red"/>
+        </w:rPr>
+        <w:t xml:space="preserve">The last operation was approximation every blink range with a </w:t>
+      </w:r>
+      <w:r>
+        <w:rPr>
+          <w:rFonts w:ascii="Times New Roman" w:hAnsi="Times New Roman" w:cs="Times New Roman"/>
+          <w:sz w:val="16"/>
+          <w:szCs w:val="16"/>
+          <w:highlight w:val="red"/>
+        </w:rPr>
+        <w:t xml:space="preserve">quadratic </w:t>
+      </w:r>
+      <w:r>
+        <w:rPr>
+          <w:rFonts w:ascii="Times New Roman" w:hAnsi="Times New Roman" w:cs="Times New Roman"/>
+          <w:sz w:val="16"/>
+          <w:szCs w:val="16"/>
+          <w:highlight w:val="red"/>
+        </w:rPr>
+        <w:t xml:space="preserve">polynomial </w:t>
+      </w:r>
+      <w:proofErr w:type="gramStart"/>
+      <w:r>
+        <w:rPr>
+          <w:rFonts w:ascii="Times New Roman" w:hAnsi="Times New Roman" w:cs="Times New Roman"/>
+          <w:sz w:val="16"/>
+          <w:szCs w:val="16"/>
+          <w:highlight w:val="red"/>
+        </w:rPr>
+        <w:t>function</w:t>
+      </w:r>
+      <w:proofErr w:type="gramEnd"/>
+      <w:r>
+        <w:rPr>
+          <w:rFonts w:ascii="Times New Roman" w:hAnsi="Times New Roman" w:cs="Times New Roman"/>
+          <w:sz w:val="16"/>
+          <w:szCs w:val="16"/>
+          <w:highlight w:val="red"/>
+        </w:rPr>
+        <w:t xml:space="preserve"> and che</w:t>
+      </w:r>
+      <w:r>
+        <w:rPr>
+          <w:rFonts w:ascii="Times New Roman" w:hAnsi="Times New Roman" w:cs="Times New Roman"/>
+          <w:sz w:val="16"/>
+          <w:szCs w:val="16"/>
+          <w:highlight w:val="red"/>
+        </w:rPr>
+        <w:t>ck if the function is concave</w:t>
+      </w:r>
+      <w:r>
+        <w:rPr>
+          <w:rFonts w:ascii="Times New Roman" w:hAnsi="Times New Roman" w:cs="Times New Roman"/>
+          <w:sz w:val="16"/>
+          <w:szCs w:val="16"/>
+          <w:highlight w:val="red"/>
+        </w:rPr>
+        <w:t xml:space="preserve"> downward</w:t>
+      </w:r>
+      <w:r>
+        <w:rPr>
+          <w:rFonts w:ascii="Times New Roman" w:hAnsi="Times New Roman" w:cs="Times New Roman"/>
+          <w:sz w:val="16"/>
+          <w:szCs w:val="16"/>
+          <w:highlight w:val="red"/>
+        </w:rPr>
+        <w:t xml:space="preserve">. </w:t>
+      </w:r>
+      <w:r>
+        <w:rPr>
+          <w:rFonts w:ascii="Times New Roman" w:hAnsi="Times New Roman" w:cs="Times New Roman"/>
+          <w:sz w:val="16"/>
+          <w:szCs w:val="16"/>
+          <w:highlight w:val="red"/>
+        </w:rPr>
+        <w:t xml:space="preserve">We check if polynomial is concave by comparing first and last values with peak, where peak has to be </w:t>
+      </w:r>
+      <w:r>
+        <w:rPr>
+          <w:rFonts w:ascii="Times New Roman" w:hAnsi="Times New Roman" w:cs="Times New Roman"/>
+          <w:sz w:val="16"/>
+          <w:szCs w:val="16"/>
+          <w:highlight w:val="red"/>
+        </w:rPr>
+        <w:t xml:space="preserve">maximal </w:t>
+      </w:r>
+      <w:proofErr w:type="spellStart"/>
+      <w:r>
+        <w:rPr>
+          <w:rFonts w:ascii="Times New Roman" w:hAnsi="Times New Roman" w:cs="Times New Roman"/>
+          <w:sz w:val="16"/>
+          <w:szCs w:val="16"/>
+          <w:highlight w:val="red"/>
+        </w:rPr>
+        <w:t>extremum</w:t>
+      </w:r>
+      <w:proofErr w:type="spellEnd"/>
+      <w:r>
+        <w:rPr>
+          <w:rFonts w:ascii="Times New Roman" w:hAnsi="Times New Roman" w:cs="Times New Roman"/>
+          <w:sz w:val="16"/>
+          <w:szCs w:val="16"/>
+          <w:highlight w:val="red"/>
+        </w:rPr>
+        <w:t>.</w:t>
+      </w:r>
+      <w:r>
+        <w:rPr>
+          <w:rFonts w:ascii="Times New Roman" w:hAnsi="Times New Roman" w:cs="Times New Roman"/>
+          <w:sz w:val="16"/>
+          <w:szCs w:val="16"/>
+          <w:highlight w:val="red"/>
+        </w:rPr>
+        <w:t xml:space="preserve"> If function is not concave, we reject candidate.</w:t>
+      </w:r>
+      <w:r>
+        <w:rPr>
+          <w:rFonts w:ascii="Times New Roman" w:hAnsi="Times New Roman" w:cs="Times New Roman"/>
+          <w:sz w:val="16"/>
+          <w:szCs w:val="16"/>
+          <w:highlight w:val="red"/>
+        </w:rPr>
+        <w:t xml:space="preserve"> </w:t>
+      </w:r>
+      <w:r>
+        <w:rPr>
+          <w:rFonts w:ascii="Times New Roman" w:hAnsi="Times New Roman" w:cs="Times New Roman"/>
+          <w:sz w:val="16"/>
+          <w:szCs w:val="16"/>
+          <w:highlight w:val="red"/>
+        </w:rPr>
+        <w:t>Figure 5 presents the final plot, which is original signal (blue),  beginning, top and end of candidate (red circles) and polynomial approximations.</w:t>
+      </w:r>
+    </w:p>
+    <w:p>
+      <w:pPr>
+        <w:keepNext/>
+      </w:pPr>
+      <w:r>
+        <w:rPr>
+          <w:rFonts w:ascii="Times New Roman" w:hAnsi="Times New Roman" w:cs="Times New Roman"/>
+          <w:noProof/>
+          <w:sz w:val="16"/>
+          <w:szCs w:val="16"/>
+        </w:rPr>
+        <w:drawing>
+          <wp:inline distT="0" distB="0" distL="0" distR="0" wp14:anchorId="0C40A9BF" wp14:editId="27BCCA26">
+            <wp:extent cx="702860" cy="791570"/>
+            <wp:effectExtent l="0" t="0" r="2540" b="8890"/>
+            <wp:docPr id="15" name="그림 15" descr="Z:\home\rav\brain-analysis\Papers\IBI_detection\img\questionaire.png"/>
+            <wp:cNvGraphicFramePr>
+              <a:graphicFrameLocks xmlns:a="http://schemas.openxmlformats.org/drawingml/2006/main" noChangeAspect="1"/>
+            </wp:cNvGraphicFramePr>
+            <a:graphic xmlns:a="http://schemas.openxmlformats.org/drawingml/2006/main">
+              <a:graphicData uri="http://schemas.openxmlformats.org/drawingml/2006/picture">
+                <pic:pic xmlns:pic="http://schemas.openxmlformats.org/drawingml/2006/picture">
+                  <pic:nvPicPr>
+                    <pic:cNvPr id="0" name="Picture 2" descr="Z:\home\rav\brain-analysis\Papers\IBI_detection\img\questionaire.png"/>
+                    <pic:cNvPicPr>
+                      <a:picLocks noChangeAspect="1" noChangeArrowheads="1"/>
+                    </pic:cNvPicPr>
+                  </pic:nvPicPr>
+                  <pic:blipFill>
+                    <a:blip r:embed="rId7" cstate="print">
+                      <a:extLst>
+                        <a:ext uri="{28A0092B-C50C-407E-A947-70E740481C1C}">
+                          <a14:useLocalDpi xmlns:a14="http://schemas.microsoft.com/office/drawing/2010/main" val="0"/>
+                        </a:ext>
+                      </a:extLst>
+                    </a:blip>
+                    <a:srcRect/>
+                    <a:stretch>
+                      <a:fillRect/>
+                    </a:stretch>
+                  </pic:blipFill>
+                  <pic:spPr bwMode="auto">
+                    <a:xfrm>
+                      <a:off x="0" y="0"/>
+                      <a:ext cx="704916" cy="793886"/>
+                    </a:xfrm>
+                    <a:prstGeom prst="rect">
+                      <a:avLst/>
+                    </a:prstGeom>
+                    <a:noFill/>
+                    <a:ln>
+                      <a:noFill/>
+                    </a:ln>
+                  </pic:spPr>
+                </pic:pic>
+              </a:graphicData>
+            </a:graphic>
+          </wp:inline>
+        </w:drawing>
+      </w:r>
+    </w:p>
+    <w:p>
+      <w:pPr>
+        <w:pStyle w:val="a4"/>
+      </w:pPr>
+      <w:r>
+        <w:t xml:space="preserve">Figure </w:t>
+      </w:r>
+      <w:r>
+        <w:fldChar w:fldCharType="begin"/>
+      </w:r>
+      <w:r>
+        <w:instrText xml:space="preserve"> SEQ Figure \* ARABIC </w:instrText>
+      </w:r>
+      <w:r>
+        <w:fldChar w:fldCharType="separate"/>
+      </w:r>
+      <w:r>
+        <w:rPr>
+          <w:noProof/>
+        </w:rPr>
+        <w:t>5</w:t>
+      </w:r>
+      <w:r>
+        <w:rPr>
+          <w:noProof/>
+        </w:rPr>
+        <w:fldChar w:fldCharType="end"/>
+      </w:r>
+      <w:r>
+        <w:t xml:space="preserve"> </w:t>
+      </w:r>
+      <w:r>
+        <w:t xml:space="preserve"> Signal with polynomial approximation </w:t>
+      </w:r>
+    </w:p>
+    <w:p/>
     <w:p>
       <w:pPr>
         <w:pStyle w:val="PreformattedText"/>
@@ -3049,7 +4373,16 @@
           <w:sz w:val="16"/>
           <w:szCs w:val="16"/>
         </w:rPr>
-        <w:t xml:space="preserve"> Performance of a Running Memory Task. </w:t>
+        <w:t xml:space="preserve"> Performance of a Running Memory </w:t>
+      </w:r>
+      <w:r>
+        <w:rPr>
+          <w:rFonts w:ascii="Times New Roman" w:hAnsi="Times New Roman" w:cs="Times New Roman"/>
+          <w:sz w:val="16"/>
+          <w:szCs w:val="16"/>
+        </w:rPr>
+        <w:lastRenderedPageBreak/>
+        <w:t xml:space="preserve">Task. </w:t>
       </w:r>
       <w:proofErr w:type="gramStart"/>
       <w:r>
@@ -3606,6 +4939,171 @@
     </w:p>
     <w:p>
       <w:pPr>
+        <w:pStyle w:val="PreformattedText"/>
+        <w:rPr>
+          <w:rFonts w:ascii="Times New Roman" w:hAnsi="Times New Roman" w:cs="Times New Roman"/>
+          <w:sz w:val="16"/>
+          <w:szCs w:val="16"/>
+        </w:rPr>
+      </w:pPr>
+      <w:r>
+        <w:rPr>
+          <w:rFonts w:ascii="Times New Roman" w:hAnsi="Times New Roman" w:cs="Times New Roman"/>
+          <w:sz w:val="16"/>
+          <w:szCs w:val="16"/>
+        </w:rPr>
+        <w:t>[14]</w:t>
+      </w:r>
+      <w:r>
+        <w:t xml:space="preserve"> </w:t>
+      </w:r>
+      <w:r>
+        <w:rPr>
+          <w:rFonts w:ascii="Times New Roman" w:hAnsi="Times New Roman" w:cs="Times New Roman"/>
+          <w:sz w:val="16"/>
+          <w:szCs w:val="16"/>
+        </w:rPr>
+        <w:t xml:space="preserve">Miguel A. </w:t>
+      </w:r>
+      <w:proofErr w:type="spellStart"/>
+      <w:r>
+        <w:rPr>
+          <w:rFonts w:ascii="Times New Roman" w:hAnsi="Times New Roman" w:cs="Times New Roman"/>
+          <w:sz w:val="16"/>
+          <w:szCs w:val="16"/>
+        </w:rPr>
+        <w:t>Sovierzoski</w:t>
+      </w:r>
+      <w:proofErr w:type="spellEnd"/>
+      <w:proofErr w:type="gramStart"/>
+      <w:r>
+        <w:rPr>
+          <w:rFonts w:ascii="Times New Roman" w:hAnsi="Times New Roman" w:cs="Times New Roman"/>
+          <w:sz w:val="16"/>
+          <w:szCs w:val="16"/>
+        </w:rPr>
+        <w:t>,  Fernanda</w:t>
+      </w:r>
+      <w:proofErr w:type="gramEnd"/>
+      <w:r>
+        <w:rPr>
+          <w:rFonts w:ascii="Times New Roman" w:hAnsi="Times New Roman" w:cs="Times New Roman"/>
+          <w:sz w:val="16"/>
+          <w:szCs w:val="16"/>
+        </w:rPr>
+        <w:t xml:space="preserve"> I. M. </w:t>
+      </w:r>
+      <w:proofErr w:type="spellStart"/>
+      <w:r>
+        <w:rPr>
+          <w:rFonts w:ascii="Times New Roman" w:hAnsi="Times New Roman" w:cs="Times New Roman"/>
+          <w:sz w:val="16"/>
+          <w:szCs w:val="16"/>
+        </w:rPr>
+        <w:t>Argoud</w:t>
+      </w:r>
+      <w:proofErr w:type="spellEnd"/>
+      <w:r>
+        <w:rPr>
+          <w:rFonts w:ascii="Times New Roman" w:hAnsi="Times New Roman" w:cs="Times New Roman"/>
+          <w:sz w:val="16"/>
+          <w:szCs w:val="16"/>
+        </w:rPr>
+        <w:t xml:space="preserve">, and  Fernando M. de </w:t>
+      </w:r>
+      <w:proofErr w:type="spellStart"/>
+      <w:r>
+        <w:rPr>
+          <w:rFonts w:ascii="Times New Roman" w:hAnsi="Times New Roman" w:cs="Times New Roman"/>
+          <w:sz w:val="16"/>
+          <w:szCs w:val="16"/>
+        </w:rPr>
+        <w:t>Azevedo</w:t>
+      </w:r>
+      <w:proofErr w:type="spellEnd"/>
+      <w:r>
+        <w:rPr>
+          <w:rFonts w:ascii="Times New Roman" w:hAnsi="Times New Roman" w:cs="Times New Roman"/>
+          <w:sz w:val="16"/>
+          <w:szCs w:val="16"/>
+        </w:rPr>
+        <w:t xml:space="preserve">, </w:t>
+      </w:r>
+      <w:r>
+        <w:rPr>
+          <w:rFonts w:ascii="Times New Roman" w:hAnsi="Times New Roman" w:cs="Times New Roman"/>
+          <w:sz w:val="16"/>
+          <w:szCs w:val="16"/>
+        </w:rPr>
+        <w:t>Identifying Eye Blinks in EEG Signal Analysis</w:t>
+      </w:r>
+      <w:r>
+        <w:rPr>
+          <w:rFonts w:ascii="Times New Roman" w:hAnsi="Times New Roman" w:cs="Times New Roman"/>
+          <w:sz w:val="16"/>
+          <w:szCs w:val="16"/>
+        </w:rPr>
+        <w:t>.</w:t>
+      </w:r>
+    </w:p>
+    <w:p>
+      <w:pPr>
+        <w:spacing w:after="0" w:line="240" w:lineRule="auto"/>
+        <w:rPr>
+          <w:rFonts w:ascii="Times New Roman" w:hAnsi="Times New Roman" w:cs="Times New Roman"/>
+          <w:sz w:val="16"/>
+          <w:szCs w:val="16"/>
+        </w:rPr>
+      </w:pPr>
+      <w:r>
+        <w:rPr>
+          <w:rFonts w:ascii="Times New Roman" w:hAnsi="Times New Roman" w:cs="Times New Roman"/>
+          <w:sz w:val="16"/>
+          <w:szCs w:val="16"/>
+        </w:rPr>
+        <w:t>5th International Conference on Information Technology and Application in Biomedicine,</w:t>
+      </w:r>
+      <w:r>
+        <w:t xml:space="preserve"> </w:t>
+      </w:r>
+      <w:proofErr w:type="gramStart"/>
+      <w:r>
+        <w:rPr>
+          <w:rFonts w:ascii="Times New Roman" w:hAnsi="Times New Roman" w:cs="Times New Roman"/>
+          <w:sz w:val="16"/>
+          <w:szCs w:val="16"/>
+        </w:rPr>
+        <w:t>The</w:t>
+      </w:r>
+      <w:proofErr w:type="gramEnd"/>
+      <w:r>
+        <w:rPr>
+          <w:rFonts w:ascii="Times New Roman" w:hAnsi="Times New Roman" w:cs="Times New Roman"/>
+          <w:sz w:val="16"/>
+          <w:szCs w:val="16"/>
+        </w:rPr>
+        <w:t xml:space="preserve"> 2nd International Symposium &amp; Summer School on Biomedical and Health Engineering</w:t>
+      </w:r>
+      <w:r>
+        <w:rPr>
+          <w:rFonts w:ascii="Times New Roman" w:hAnsi="Times New Roman" w:cs="Times New Roman"/>
+          <w:sz w:val="16"/>
+          <w:szCs w:val="16"/>
+        </w:rPr>
+        <w:t xml:space="preserve">, </w:t>
+      </w:r>
+      <w:r>
+        <w:rPr>
+          <w:rFonts w:ascii="Times New Roman" w:hAnsi="Times New Roman" w:cs="Times New Roman"/>
+          <w:sz w:val="16"/>
+          <w:szCs w:val="16"/>
+        </w:rPr>
+        <w:t>Shenzhen, China, May 30-31, 2008</w:t>
+      </w:r>
+    </w:p>
+    <w:p>
+      <w:pPr>
+        <w:spacing w:after="0" w:line="240" w:lineRule="auto"/>
         <w:rPr>
           <w:rFonts w:ascii="Times New Roman" w:hAnsi="Times New Roman" w:cs="Times New Roman"/>
           <w:sz w:val="16"/>
@@ -3620,6 +5118,118 @@
           <w:noEndnote/>
         </w:sectPr>
       </w:pPr>
+      <w:r>
+        <w:rPr>
+          <w:rFonts w:ascii="Times New Roman" w:hAnsi="Times New Roman" w:cs="Times New Roman"/>
+          <w:sz w:val="16"/>
+          <w:szCs w:val="16"/>
+        </w:rPr>
+        <w:t xml:space="preserve">[15] </w:t>
+      </w:r>
+      <w:proofErr w:type="spellStart"/>
+      <w:r>
+        <w:rPr>
+          <w:rFonts w:ascii="Times New Roman" w:hAnsi="Times New Roman" w:cs="Times New Roman"/>
+          <w:sz w:val="16"/>
+          <w:szCs w:val="16"/>
+        </w:rPr>
+        <w:t>Malmivuo</w:t>
+      </w:r>
+      <w:proofErr w:type="spellEnd"/>
+      <w:r>
+        <w:rPr>
+          <w:rFonts w:ascii="Times New Roman" w:hAnsi="Times New Roman" w:cs="Times New Roman"/>
+          <w:sz w:val="16"/>
+          <w:szCs w:val="16"/>
+        </w:rPr>
+        <w:t xml:space="preserve"> J., </w:t>
+      </w:r>
+      <w:proofErr w:type="spellStart"/>
+      <w:r>
+        <w:rPr>
+          <w:rFonts w:ascii="Times New Roman" w:hAnsi="Times New Roman" w:cs="Times New Roman"/>
+          <w:sz w:val="16"/>
+          <w:szCs w:val="16"/>
+        </w:rPr>
+        <w:t>Plonsey</w:t>
+      </w:r>
+      <w:proofErr w:type="spellEnd"/>
+      <w:r>
+        <w:rPr>
+          <w:rFonts w:ascii="Times New Roman" w:hAnsi="Times New Roman" w:cs="Times New Roman"/>
+          <w:sz w:val="16"/>
+          <w:szCs w:val="16"/>
+        </w:rPr>
+        <w:t xml:space="preserve"> R., </w:t>
+      </w:r>
+      <w:proofErr w:type="spellStart"/>
+      <w:r>
+        <w:rPr>
+          <w:rFonts w:ascii="Times New Roman" w:hAnsi="Times New Roman" w:cs="Times New Roman"/>
+          <w:sz w:val="16"/>
+          <w:szCs w:val="16"/>
+        </w:rPr>
+        <w:t>Bioelectromagnetism</w:t>
+      </w:r>
+      <w:proofErr w:type="spellEnd"/>
+      <w:r>
+        <w:rPr>
+          <w:rFonts w:ascii="Times New Roman" w:hAnsi="Times New Roman" w:cs="Times New Roman"/>
+          <w:sz w:val="16"/>
+          <w:szCs w:val="16"/>
+        </w:rPr>
+        <w:t xml:space="preserve">, Principles and Applications of Bioelectrical and </w:t>
+      </w:r>
+      <w:proofErr w:type="spellStart"/>
+      <w:r>
+        <w:rPr>
+          <w:rFonts w:ascii="Times New Roman" w:hAnsi="Times New Roman" w:cs="Times New Roman"/>
+          <w:sz w:val="16"/>
+          <w:szCs w:val="16"/>
+        </w:rPr>
+        <w:t>Biomagnetic</w:t>
+      </w:r>
+      <w:proofErr w:type="spellEnd"/>
+      <w:r>
+        <w:rPr>
+          <w:rFonts w:ascii="Times New Roman" w:hAnsi="Times New Roman" w:cs="Times New Roman"/>
+          <w:sz w:val="16"/>
+          <w:szCs w:val="16"/>
+        </w:rPr>
+        <w:t xml:space="preserve"> Fields,</w:t>
+      </w:r>
+      <w:r>
+        <w:rPr>
+          <w:rFonts w:ascii="Times New Roman" w:hAnsi="Times New Roman" w:cs="Times New Roman"/>
+          <w:sz w:val="16"/>
+          <w:szCs w:val="16"/>
+        </w:rPr>
+        <w:t xml:space="preserve"> page 258,</w:t>
+      </w:r>
+      <w:r>
+        <w:rPr>
+          <w:rFonts w:ascii="Times New Roman" w:hAnsi="Times New Roman" w:cs="Times New Roman"/>
+          <w:sz w:val="16"/>
+          <w:szCs w:val="16"/>
+        </w:rPr>
+        <w:t xml:space="preserve"> New York, Oxford, Oxford University Press, 1995</w:t>
+      </w:r>
+      <w:r>
+        <w:rPr>
+          <w:rFonts w:ascii="Times New Roman" w:hAnsi="Times New Roman" w:cs="Times New Roman"/>
+          <w:sz w:val="16"/>
+          <w:szCs w:val="16"/>
+        </w:rPr>
+        <w:t>,</w:t>
+      </w:r>
+      <w:r>
+        <w:rPr>
+          <w:rFonts w:ascii="Times New Roman" w:hAnsi="Times New Roman" w:cs="Times New Roman"/>
+          <w:sz w:val="16"/>
+          <w:szCs w:val="16"/>
+        </w:rPr>
+        <w:t xml:space="preserve"> http://www.bem.fi/book/</w:t>
+      </w:r>
     </w:p>
     <w:p>
       <w:pPr>

</xml_diff>